<commit_message>
Updates for error messages.
</commit_message>
<xml_diff>
--- a/docs/stories/CF01_USTC.docx
+++ b/docs/stories/CF01_USTC.docx
@@ -170,23 +170,13 @@
                 <w:szCs w:val="20"/>
               </w:rPr>
             </w:pPr>
-            <w:proofErr w:type="spellStart"/>
-            <w:r>
-              <w:rPr>
-                <w:rFonts w:ascii="Arial" w:hAnsi="Arial" w:cs="Arial"/>
-                <w:sz w:val="20"/>
-                <w:szCs w:val="20"/>
-              </w:rPr>
-              <w:t>CareerFind</w:t>
-            </w:r>
-            <w:proofErr w:type="spellEnd"/>
-            <w:r>
-              <w:rPr>
-                <w:rFonts w:ascii="Arial" w:hAnsi="Arial" w:cs="Arial"/>
-                <w:sz w:val="20"/>
-                <w:szCs w:val="20"/>
-              </w:rPr>
-              <w:t xml:space="preserve"> </w:t>
+            <w:r>
+              <w:rPr>
+                <w:rFonts w:ascii="Arial" w:hAnsi="Arial" w:cs="Arial"/>
+                <w:sz w:val="20"/>
+                <w:szCs w:val="20"/>
+              </w:rPr>
+              <w:t xml:space="preserve">CareerFind </w:t>
             </w:r>
             <w:r>
               <w:rPr>
@@ -421,55 +411,33 @@
             </w:pPr>
             <w:r>
               <w:rPr>
-                <w:rFonts w:ascii="Helvetica" w:hAnsi="Helvetica" w:cs="Helvetica"/>
+                <w:rFonts w:ascii="Arial" w:hAnsi="Arial" w:cs="Arial"/>
                 <w:color w:val="000000"/>
-                <w:sz w:val="18"/>
-                <w:szCs w:val="18"/>
+                <w:sz w:val="20"/>
+                <w:szCs w:val="20"/>
                 <w:shd w:val="clear" w:color="auto" w:fill="FFFFFF"/>
               </w:rPr>
               <w:t>As an Admin I want to manage (CRUD) the car</w:t>
             </w:r>
             <w:r>
               <w:rPr>
-                <w:rFonts w:ascii="Helvetica" w:hAnsi="Helvetica" w:cs="Helvetica"/>
+                <w:rFonts w:ascii="Arial" w:hAnsi="Arial" w:cs="Arial"/>
                 <w:color w:val="000000"/>
-                <w:sz w:val="18"/>
-                <w:szCs w:val="18"/>
+                <w:sz w:val="20"/>
+                <w:szCs w:val="20"/>
                 <w:shd w:val="clear" w:color="auto" w:fill="FFFFFF"/>
               </w:rPr>
               <w:t>e</w:t>
             </w:r>
             <w:r>
               <w:rPr>
-                <w:rFonts w:ascii="Helvetica" w:hAnsi="Helvetica" w:cs="Helvetica"/>
+                <w:rFonts w:ascii="Arial" w:hAnsi="Arial" w:cs="Arial"/>
                 <w:color w:val="000000"/>
-                <w:sz w:val="18"/>
-                <w:szCs w:val="18"/>
+                <w:sz w:val="20"/>
+                <w:szCs w:val="20"/>
                 <w:shd w:val="clear" w:color="auto" w:fill="FFFFFF"/>
               </w:rPr>
-              <w:t xml:space="preserve">er clusters </w:t>
-            </w:r>
-            <w:proofErr w:type="gramStart"/>
-            <w:r>
-              <w:rPr>
-                <w:rFonts w:ascii="Helvetica" w:hAnsi="Helvetica" w:cs="Helvetica"/>
-                <w:color w:val="000000"/>
-                <w:sz w:val="18"/>
-                <w:szCs w:val="18"/>
-                <w:shd w:val="clear" w:color="auto" w:fill="FFFFFF"/>
-              </w:rPr>
-              <w:t>( name</w:t>
-            </w:r>
-            <w:proofErr w:type="gramEnd"/>
-            <w:r>
-              <w:rPr>
-                <w:rFonts w:ascii="Helvetica" w:hAnsi="Helvetica" w:cs="Helvetica"/>
-                <w:color w:val="000000"/>
-                <w:sz w:val="18"/>
-                <w:szCs w:val="18"/>
-                <w:shd w:val="clear" w:color="auto" w:fill="FFFFFF"/>
-              </w:rPr>
-              <w:t>, icon, keyword associations) displayed on the site.</w:t>
+              <w:t>er clusters ( name, icon, keyword associations) displayed on the site.</w:t>
             </w:r>
           </w:p>
         </w:tc>
@@ -643,25 +611,7 @@
                 <w:sz w:val="20"/>
                 <w:szCs w:val="20"/>
               </w:rPr>
-              <w:t xml:space="preserve">Access to </w:t>
-            </w:r>
-            <w:proofErr w:type="spellStart"/>
-            <w:r>
-              <w:rPr>
-                <w:rFonts w:ascii="Arial" w:hAnsi="Arial" w:cs="Arial"/>
-                <w:sz w:val="20"/>
-                <w:szCs w:val="20"/>
-              </w:rPr>
-              <w:t>CareerFind</w:t>
-            </w:r>
-            <w:proofErr w:type="spellEnd"/>
-            <w:r>
-              <w:rPr>
-                <w:rFonts w:ascii="Arial" w:hAnsi="Arial" w:cs="Arial"/>
-                <w:sz w:val="20"/>
-                <w:szCs w:val="20"/>
-              </w:rPr>
-              <w:t xml:space="preserve"> Main and Cluster detail pages.</w:t>
+              <w:t>Access to CareerFind Main and Cluster detail pages.</w:t>
             </w:r>
           </w:p>
         </w:tc>
@@ -830,25 +780,7 @@
                 <w:sz w:val="20"/>
                 <w:szCs w:val="20"/>
               </w:rPr>
-              <w:t xml:space="preserve">Access the </w:t>
-            </w:r>
-            <w:proofErr w:type="spellStart"/>
-            <w:r>
-              <w:rPr>
-                <w:rFonts w:ascii="Arial" w:hAnsi="Arial" w:cs="Arial"/>
-                <w:sz w:val="20"/>
-                <w:szCs w:val="20"/>
-              </w:rPr>
-              <w:t>CareerFind</w:t>
-            </w:r>
-            <w:proofErr w:type="spellEnd"/>
-            <w:r>
-              <w:rPr>
-                <w:rFonts w:ascii="Arial" w:hAnsi="Arial" w:cs="Arial"/>
-                <w:sz w:val="20"/>
-                <w:szCs w:val="20"/>
-              </w:rPr>
-              <w:t xml:space="preserve"> site as an admin if you have not already.</w:t>
+              <w:t>Access the CareerFind site as an admin if you have not already.</w:t>
             </w:r>
           </w:p>
         </w:tc>
@@ -1028,7 +960,15 @@
                 <w:sz w:val="20"/>
                 <w:szCs w:val="20"/>
               </w:rPr>
-              <w:t>You can delete ‘blank’ clusters from ‘Main’.</w:t>
+              <w:t>A warning message is displayed when deleting a cluster, asking if you want to continue. If you choose to continue y</w:t>
+            </w:r>
+            <w:r>
+              <w:rPr>
+                <w:rFonts w:ascii="Arial" w:hAnsi="Arial" w:cs="Arial"/>
+                <w:sz w:val="20"/>
+                <w:szCs w:val="20"/>
+              </w:rPr>
+              <w:t>ou can delete ‘blank’ clusters from ‘Main’.</w:t>
             </w:r>
           </w:p>
         </w:tc>
@@ -1457,7 +1397,7 @@
                 <w:sz w:val="20"/>
                 <w:szCs w:val="20"/>
               </w:rPr>
-              <w:t xml:space="preserve"> Also change the keywords that are associated with the cluster (add, remove, edit if possible).</w:t>
+              <w:t xml:space="preserve"> Also change the keywords that are associated with the cluster (add, remove).</w:t>
             </w:r>
           </w:p>
         </w:tc>
@@ -1702,23 +1642,7 @@
                 <w:sz w:val="20"/>
                 <w:szCs w:val="20"/>
               </w:rPr>
-              <w:t xml:space="preserve">Click the cluster added in step 4 and verify the ‘Cluster Detail’ page retains the changes made to keyword associations in step </w:t>
-            </w:r>
-            <w:r>
-              <w:rPr>
-                <w:rFonts w:ascii="Arial" w:hAnsi="Arial" w:cs="Arial"/>
-                <w:sz w:val="20"/>
-                <w:szCs w:val="20"/>
-              </w:rPr>
-              <w:t>10</w:t>
-            </w:r>
-            <w:r>
-              <w:rPr>
-                <w:rFonts w:ascii="Arial" w:hAnsi="Arial" w:cs="Arial"/>
-                <w:sz w:val="20"/>
-                <w:szCs w:val="20"/>
-              </w:rPr>
-              <w:t>. Navigate back to ‘Main’.</w:t>
+              <w:t>Click the cluster added in step 4 and verify the ‘Cluster Detail’ page retains the changes made to keyword associations in step 10. Navigate back to ‘Main’.</w:t>
             </w:r>
           </w:p>
         </w:tc>
@@ -1867,8 +1791,6 @@
                 <w:szCs w:val="20"/>
               </w:rPr>
             </w:pPr>
-            <w:bookmarkStart w:id="0" w:name="_GoBack"/>
-            <w:bookmarkEnd w:id="0"/>
           </w:p>
         </w:tc>
       </w:tr>
@@ -1910,7 +1832,7 @@
                 <w:sz w:val="20"/>
                 <w:szCs w:val="20"/>
               </w:rPr>
-              <w:t>From ‘Main’ delete the cluster added in step 4. Verify that orphaned data is not left behind (may need to be done from backend).</w:t>
+              <w:t>Add another cluster by repeating steps 4 through 6 but attempt to use the same name, image, and keywords as the previous cluster.</w:t>
             </w:r>
           </w:p>
         </w:tc>
@@ -1932,18 +1854,303 @@
                 <w:sz w:val="20"/>
                 <w:szCs w:val="20"/>
               </w:rPr>
-              <w:t xml:space="preserve">The cluster and associated data </w:t>
-            </w:r>
-            <w:proofErr w:type="gramStart"/>
-            <w:r>
-              <w:rPr>
-                <w:rFonts w:ascii="Arial" w:hAnsi="Arial" w:cs="Arial"/>
-                <w:sz w:val="20"/>
-                <w:szCs w:val="20"/>
-              </w:rPr>
-              <w:t>is</w:t>
-            </w:r>
-            <w:proofErr w:type="gramEnd"/>
+              <w:t>An error message is received when trying to create cluster with the same name as an existing cluster. Cluster names are unique identifiers.</w:t>
+            </w:r>
+          </w:p>
+        </w:tc>
+        <w:tc>
+          <w:tcPr>
+            <w:tcW w:w="2338" w:type="dxa"/>
+          </w:tcPr>
+          <w:p>
+            <w:pPr>
+              <w:rPr>
+                <w:rFonts w:ascii="Arial" w:hAnsi="Arial" w:cs="Arial"/>
+                <w:sz w:val="20"/>
+                <w:szCs w:val="20"/>
+              </w:rPr>
+            </w:pPr>
+          </w:p>
+        </w:tc>
+      </w:tr>
+      <w:tr>
+        <w:tc>
+          <w:tcPr>
+            <w:tcW w:w="540" w:type="dxa"/>
+          </w:tcPr>
+          <w:p>
+            <w:pPr>
+              <w:pStyle w:val="ListParagraph"/>
+              <w:numPr>
+                <w:ilvl w:val="0"/>
+                <w:numId w:val="1"/>
+              </w:numPr>
+              <w:rPr>
+                <w:rFonts w:ascii="Arial" w:hAnsi="Arial" w:cs="Arial"/>
+                <w:sz w:val="20"/>
+                <w:szCs w:val="20"/>
+              </w:rPr>
+            </w:pPr>
+          </w:p>
+        </w:tc>
+        <w:tc>
+          <w:tcPr>
+            <w:tcW w:w="4134" w:type="dxa"/>
+          </w:tcPr>
+          <w:p>
+            <w:pPr>
+              <w:rPr>
+                <w:rFonts w:ascii="Arial" w:hAnsi="Arial" w:cs="Arial"/>
+                <w:sz w:val="20"/>
+                <w:szCs w:val="20"/>
+              </w:rPr>
+            </w:pPr>
+            <w:r>
+              <w:rPr>
+                <w:rFonts w:ascii="Arial" w:hAnsi="Arial" w:cs="Arial"/>
+                <w:sz w:val="20"/>
+                <w:szCs w:val="20"/>
+              </w:rPr>
+              <w:t>Change the name of the cluster created in step 13 to a unique value.</w:t>
+            </w:r>
+          </w:p>
+        </w:tc>
+        <w:tc>
+          <w:tcPr>
+            <w:tcW w:w="2338" w:type="dxa"/>
+          </w:tcPr>
+          <w:p>
+            <w:pPr>
+              <w:rPr>
+                <w:rFonts w:ascii="Arial" w:hAnsi="Arial" w:cs="Arial"/>
+                <w:sz w:val="20"/>
+                <w:szCs w:val="20"/>
+              </w:rPr>
+            </w:pPr>
+            <w:r>
+              <w:rPr>
+                <w:rFonts w:ascii="Arial" w:hAnsi="Arial" w:cs="Arial"/>
+                <w:sz w:val="20"/>
+                <w:szCs w:val="20"/>
+              </w:rPr>
+              <w:t>Clusters with unique names can be added to the system.</w:t>
+            </w:r>
+          </w:p>
+        </w:tc>
+        <w:tc>
+          <w:tcPr>
+            <w:tcW w:w="2338" w:type="dxa"/>
+          </w:tcPr>
+          <w:p>
+            <w:pPr>
+              <w:rPr>
+                <w:rFonts w:ascii="Arial" w:hAnsi="Arial" w:cs="Arial"/>
+                <w:sz w:val="20"/>
+                <w:szCs w:val="20"/>
+              </w:rPr>
+            </w:pPr>
+          </w:p>
+        </w:tc>
+      </w:tr>
+      <w:tr>
+        <w:tc>
+          <w:tcPr>
+            <w:tcW w:w="540" w:type="dxa"/>
+          </w:tcPr>
+          <w:p>
+            <w:pPr>
+              <w:pStyle w:val="ListParagraph"/>
+              <w:numPr>
+                <w:ilvl w:val="0"/>
+                <w:numId w:val="1"/>
+              </w:numPr>
+              <w:rPr>
+                <w:rFonts w:ascii="Arial" w:hAnsi="Arial" w:cs="Arial"/>
+                <w:sz w:val="20"/>
+                <w:szCs w:val="20"/>
+              </w:rPr>
+            </w:pPr>
+          </w:p>
+        </w:tc>
+        <w:tc>
+          <w:tcPr>
+            <w:tcW w:w="4134" w:type="dxa"/>
+          </w:tcPr>
+          <w:p>
+            <w:pPr>
+              <w:rPr>
+                <w:rFonts w:ascii="Arial" w:hAnsi="Arial" w:cs="Arial"/>
+                <w:sz w:val="20"/>
+                <w:szCs w:val="20"/>
+              </w:rPr>
+            </w:pPr>
+            <w:r>
+              <w:rPr>
+                <w:rFonts w:ascii="Arial" w:hAnsi="Arial" w:cs="Arial"/>
+                <w:sz w:val="20"/>
+                <w:szCs w:val="20"/>
+              </w:rPr>
+              <w:t>Change the name of the cluster created in step 13 to a value that conflicts with another cluster in the system.</w:t>
+            </w:r>
+          </w:p>
+        </w:tc>
+        <w:tc>
+          <w:tcPr>
+            <w:tcW w:w="2338" w:type="dxa"/>
+          </w:tcPr>
+          <w:p>
+            <w:pPr>
+              <w:rPr>
+                <w:rFonts w:ascii="Arial" w:hAnsi="Arial" w:cs="Arial"/>
+                <w:sz w:val="20"/>
+                <w:szCs w:val="20"/>
+              </w:rPr>
+            </w:pPr>
+            <w:r>
+              <w:rPr>
+                <w:rFonts w:ascii="Arial" w:hAnsi="Arial" w:cs="Arial"/>
+                <w:sz w:val="20"/>
+                <w:szCs w:val="20"/>
+              </w:rPr>
+              <w:t>An error message is received when trying to create cluster with the same name as an existing cluster. Cluster names are unique identifiers.</w:t>
+            </w:r>
+          </w:p>
+        </w:tc>
+        <w:tc>
+          <w:tcPr>
+            <w:tcW w:w="2338" w:type="dxa"/>
+          </w:tcPr>
+          <w:p>
+            <w:pPr>
+              <w:rPr>
+                <w:rFonts w:ascii="Arial" w:hAnsi="Arial" w:cs="Arial"/>
+                <w:sz w:val="20"/>
+                <w:szCs w:val="20"/>
+              </w:rPr>
+            </w:pPr>
+          </w:p>
+        </w:tc>
+      </w:tr>
+      <w:tr>
+        <w:tc>
+          <w:tcPr>
+            <w:tcW w:w="540" w:type="dxa"/>
+          </w:tcPr>
+          <w:p>
+            <w:pPr>
+              <w:pStyle w:val="ListParagraph"/>
+              <w:numPr>
+                <w:ilvl w:val="0"/>
+                <w:numId w:val="1"/>
+              </w:numPr>
+              <w:rPr>
+                <w:rFonts w:ascii="Arial" w:hAnsi="Arial" w:cs="Arial"/>
+                <w:sz w:val="20"/>
+                <w:szCs w:val="20"/>
+              </w:rPr>
+            </w:pPr>
+          </w:p>
+        </w:tc>
+        <w:tc>
+          <w:tcPr>
+            <w:tcW w:w="4134" w:type="dxa"/>
+          </w:tcPr>
+          <w:p>
+            <w:pPr>
+              <w:rPr>
+                <w:rFonts w:ascii="Arial" w:hAnsi="Arial" w:cs="Arial"/>
+                <w:sz w:val="20"/>
+                <w:szCs w:val="20"/>
+              </w:rPr>
+            </w:pPr>
+            <w:r>
+              <w:rPr>
+                <w:rFonts w:ascii="Arial" w:hAnsi="Arial" w:cs="Arial"/>
+                <w:sz w:val="20"/>
+                <w:szCs w:val="20"/>
+              </w:rPr>
+              <w:t>From ‘Main’ delete the cluster</w:t>
+            </w:r>
+            <w:r>
+              <w:rPr>
+                <w:rFonts w:ascii="Arial" w:hAnsi="Arial" w:cs="Arial"/>
+                <w:sz w:val="20"/>
+                <w:szCs w:val="20"/>
+              </w:rPr>
+              <w:t>s</w:t>
+            </w:r>
+            <w:r>
+              <w:rPr>
+                <w:rFonts w:ascii="Arial" w:hAnsi="Arial" w:cs="Arial"/>
+                <w:sz w:val="20"/>
+                <w:szCs w:val="20"/>
+              </w:rPr>
+              <w:t xml:space="preserve"> added in step 4</w:t>
+            </w:r>
+            <w:r>
+              <w:rPr>
+                <w:rFonts w:ascii="Arial" w:hAnsi="Arial" w:cs="Arial"/>
+                <w:sz w:val="20"/>
+                <w:szCs w:val="20"/>
+              </w:rPr>
+              <w:t xml:space="preserve"> and 13</w:t>
+            </w:r>
+            <w:r>
+              <w:rPr>
+                <w:rFonts w:ascii="Arial" w:hAnsi="Arial" w:cs="Arial"/>
+                <w:sz w:val="20"/>
+                <w:szCs w:val="20"/>
+              </w:rPr>
+              <w:t>. Verify that orphaned data is not left behind (may need to be done from backend).</w:t>
+            </w:r>
+          </w:p>
+        </w:tc>
+        <w:tc>
+          <w:tcPr>
+            <w:tcW w:w="2338" w:type="dxa"/>
+          </w:tcPr>
+          <w:p>
+            <w:pPr>
+              <w:rPr>
+                <w:rFonts w:ascii="Arial" w:hAnsi="Arial" w:cs="Arial"/>
+                <w:sz w:val="20"/>
+                <w:szCs w:val="20"/>
+              </w:rPr>
+            </w:pPr>
+            <w:bookmarkStart w:id="0" w:name="_GoBack"/>
+            <w:bookmarkEnd w:id="0"/>
+            <w:r>
+              <w:rPr>
+                <w:rFonts w:ascii="Arial" w:hAnsi="Arial" w:cs="Arial"/>
+                <w:sz w:val="20"/>
+                <w:szCs w:val="20"/>
+              </w:rPr>
+              <w:t>The cluster</w:t>
+            </w:r>
+            <w:r>
+              <w:rPr>
+                <w:rFonts w:ascii="Arial" w:hAnsi="Arial" w:cs="Arial"/>
+                <w:sz w:val="20"/>
+                <w:szCs w:val="20"/>
+              </w:rPr>
+              <w:t>s</w:t>
+            </w:r>
+            <w:r>
+              <w:rPr>
+                <w:rFonts w:ascii="Arial" w:hAnsi="Arial" w:cs="Arial"/>
+                <w:sz w:val="20"/>
+                <w:szCs w:val="20"/>
+              </w:rPr>
+              <w:t xml:space="preserve"> and associated data </w:t>
+            </w:r>
+            <w:r>
+              <w:rPr>
+                <w:rFonts w:ascii="Arial" w:hAnsi="Arial" w:cs="Arial"/>
+                <w:sz w:val="20"/>
+                <w:szCs w:val="20"/>
+              </w:rPr>
+              <w:t>are</w:t>
+            </w:r>
             <w:r>
               <w:rPr>
                 <w:rFonts w:ascii="Arial" w:hAnsi="Arial" w:cs="Arial"/>
@@ -2024,49 +2231,7 @@
                 <w:szCs w:val="18"/>
                 <w:shd w:val="clear" w:color="auto" w:fill="FFFFFF"/>
               </w:rPr>
-              <w:t>As an Admin I want to manage (CRUD) the car</w:t>
-            </w:r>
-            <w:r>
-              <w:rPr>
-                <w:rFonts w:ascii="Helvetica" w:hAnsi="Helvetica" w:cs="Helvetica"/>
-                <w:color w:val="000000"/>
-                <w:sz w:val="18"/>
-                <w:szCs w:val="18"/>
-                <w:shd w:val="clear" w:color="auto" w:fill="FFFFFF"/>
-              </w:rPr>
-              <w:t>e</w:t>
-            </w:r>
-            <w:r>
-              <w:rPr>
-                <w:rFonts w:ascii="Helvetica" w:hAnsi="Helvetica" w:cs="Helvetica"/>
-                <w:color w:val="000000"/>
-                <w:sz w:val="18"/>
-                <w:szCs w:val="18"/>
-                <w:shd w:val="clear" w:color="auto" w:fill="FFFFFF"/>
-              </w:rPr>
-              <w:t xml:space="preserve">er clusters </w:t>
-            </w:r>
-            <w:proofErr w:type="gramStart"/>
-            <w:r>
-              <w:rPr>
-                <w:rFonts w:ascii="Helvetica" w:hAnsi="Helvetica" w:cs="Helvetica"/>
-                <w:color w:val="000000"/>
-                <w:sz w:val="18"/>
-                <w:szCs w:val="18"/>
-                <w:shd w:val="clear" w:color="auto" w:fill="FFFFFF"/>
-              </w:rPr>
-              <w:t>( name</w:t>
-            </w:r>
-            <w:proofErr w:type="gramEnd"/>
-            <w:r>
-              <w:rPr>
-                <w:rFonts w:ascii="Helvetica" w:hAnsi="Helvetica" w:cs="Helvetica"/>
-                <w:color w:val="000000"/>
-                <w:sz w:val="18"/>
-                <w:szCs w:val="18"/>
-                <w:shd w:val="clear" w:color="auto" w:fill="FFFFFF"/>
-              </w:rPr>
-              <w:t>, icon, keyword associations) displayed on the site.</w:t>
+              <w:t>As an Admin I want to manage (CRUD) the career clusters ( name, icon, keyword associations) displayed on the site.</w:t>
             </w:r>
           </w:p>
         </w:tc>
@@ -2138,6 +2303,7 @@
                 <w:sz w:val="20"/>
                 <w:szCs w:val="20"/>
               </w:rPr>
+              <w:lastRenderedPageBreak/>
               <w:t>Date</w:t>
             </w:r>
           </w:p>

</xml_diff>

<commit_message>
Updated revision date, added CF02.
</commit_message>
<xml_diff>
--- a/docs/stories/CF01_USTC.docx
+++ b/docs/stories/CF01_USTC.docx
@@ -233,7 +233,25 @@
                 <w:sz w:val="20"/>
                 <w:szCs w:val="20"/>
               </w:rPr>
-              <w:t>03/20/2020</w:t>
+              <w:t>03/2</w:t>
+            </w:r>
+            <w:r>
+              <w:rPr>
+                <w:rFonts w:ascii="Arial" w:hAnsi="Arial" w:cs="Arial"/>
+                <w:sz w:val="20"/>
+                <w:szCs w:val="20"/>
+              </w:rPr>
+              <w:t>7</w:t>
+            </w:r>
+            <w:bookmarkStart w:id="0" w:name="_GoBack"/>
+            <w:bookmarkEnd w:id="0"/>
+            <w:r>
+              <w:rPr>
+                <w:rFonts w:ascii="Arial" w:hAnsi="Arial" w:cs="Arial"/>
+                <w:sz w:val="20"/>
+                <w:szCs w:val="20"/>
+              </w:rPr>
+              <w:t>/2020</w:t>
             </w:r>
           </w:p>
         </w:tc>
@@ -2117,8 +2135,6 @@
                 <w:szCs w:val="20"/>
               </w:rPr>
             </w:pPr>
-            <w:bookmarkStart w:id="0" w:name="_GoBack"/>
-            <w:bookmarkEnd w:id="0"/>
             <w:r>
               <w:rPr>
                 <w:rFonts w:ascii="Arial" w:hAnsi="Arial" w:cs="Arial"/>

</xml_diff>